<commit_message>
Currículum VITAE Final Version
Final version Currículum VITAE
</commit_message>
<xml_diff>
--- a/CURRÍCULUM VITAE Foto.docx
+++ b/CURRÍCULUM VITAE Foto.docx
@@ -10,6 +10,48 @@
       <w:r>
         <w:t xml:space="preserve">                                                                                                                              </w:t>
       </w:r>
+      <w:bookmarkStart w:id="0" w:name="_GoBack"/>
+      <w:r>
+        <w:rPr>
+          <w:noProof/>
+        </w:rPr>
+        <w:drawing>
+          <wp:inline distT="0" distB="0" distL="114300" distR="114300">
+            <wp:extent cx="1139825" cy="1552575"/>
+            <wp:effectExtent l="0" t="0" r="0" b="0"/>
+            <wp:docPr id="1" name="image1.jpg"/>
+            <wp:cNvGraphicFramePr/>
+            <a:graphic xmlns:a="http://schemas.openxmlformats.org/drawingml/2006/main">
+              <a:graphicData uri="http://schemas.openxmlformats.org/drawingml/2006/picture">
+                <pic:pic xmlns:pic="http://schemas.openxmlformats.org/drawingml/2006/picture">
+                  <pic:nvPicPr>
+                    <pic:cNvPr id="0" name="image1.jpg"/>
+                    <pic:cNvPicPr preferRelativeResize="0"/>
+                  </pic:nvPicPr>
+                  <pic:blipFill>
+                    <a:blip r:embed="rId5"/>
+                    <a:srcRect/>
+                    <a:stretch>
+                      <a:fillRect/>
+                    </a:stretch>
+                  </pic:blipFill>
+                  <pic:spPr>
+                    <a:xfrm>
+                      <a:off x="0" y="0"/>
+                      <a:ext cx="1139825" cy="1552575"/>
+                    </a:xfrm>
+                    <a:prstGeom prst="rect">
+                      <a:avLst/>
+                    </a:prstGeom>
+                    <a:ln/>
+                  </pic:spPr>
+                </pic:pic>
+              </a:graphicData>
+            </a:graphic>
+          </wp:inline>
+        </w:drawing>
+      </w:r>
+      <w:bookmarkEnd w:id="0"/>
       <w:r>
         <w:t xml:space="preserve">     </w:t>
       </w:r>
@@ -439,8 +481,6 @@
         </w:rPr>
         <w:t>DISPONIBILIDAD</w:t>
       </w:r>
-      <w:bookmarkStart w:id="0" w:name="_GoBack"/>
-      <w:bookmarkEnd w:id="0"/>
     </w:p>
     <w:p>
       <w:pPr>
@@ -459,6 +499,7 @@
           <w:sz w:val="28"/>
           <w:szCs w:val="28"/>
         </w:rPr>
+        <w:lastRenderedPageBreak/>
         <w:t>Los días entre semana de 7am a 3 am.</w:t>
       </w:r>
     </w:p>
@@ -512,7 +553,6 @@
           <w:szCs w:val="32"/>
           <w:u w:val="single"/>
         </w:rPr>
-        <w:lastRenderedPageBreak/>
         <w:t>OTROS DATOS</w:t>
       </w:r>
     </w:p>

</xml_diff>